<commit_message>
Updated requirements and questions.
</commit_message>
<xml_diff>
--- a/Design and Testing/Design Document.docx
+++ b/Design and Testing/Design Document.docx
@@ -567,16 +567,332 @@
       </w:r>
       <w:bookmarkEnd w:id="0"/>
     </w:p>
-    <w:p>
-      <w:pPr>
-        <w:rPr>
-          <w:rFonts w:asciiTheme="majorHAnsi" w:eastAsiaTheme="majorEastAsia" w:hAnsiTheme="majorHAnsi" w:cstheme="majorBidi"/>
-          <w:color w:val="830F0E" w:themeColor="accent1" w:themeShade="BF"/>
-          <w:sz w:val="32"/>
-          <w:szCs w:val="32"/>
-        </w:rPr>
-      </w:pPr>
-    </w:p>
+    <w:p/>
+    <w:p>
+      <w:pPr>
+        <w:pStyle w:val="ListParagraph"/>
+        <w:numPr>
+          <w:ilvl w:val="0"/>
+          <w:numId w:val="4"/>
+        </w:numPr>
+      </w:pPr>
+      <w:r>
+        <w:t>Develop an Android client</w:t>
+      </w:r>
+    </w:p>
+    <w:p>
+      <w:pPr>
+        <w:pStyle w:val="ListParagraph"/>
+        <w:numPr>
+          <w:ilvl w:val="1"/>
+          <w:numId w:val="4"/>
+        </w:numPr>
+      </w:pPr>
+      <w:r>
+        <w:t>Must communicate with a server using TCP/IP</w:t>
+      </w:r>
+    </w:p>
+    <w:p>
+      <w:pPr>
+        <w:pStyle w:val="ListParagraph"/>
+        <w:numPr>
+          <w:ilvl w:val="1"/>
+          <w:numId w:val="4"/>
+        </w:numPr>
+      </w:pPr>
+      <w:r>
+        <w:t>Implement location-finding functionality</w:t>
+      </w:r>
+    </w:p>
+    <w:p>
+      <w:pPr>
+        <w:pStyle w:val="ListParagraph"/>
+        <w:numPr>
+          <w:ilvl w:val="1"/>
+          <w:numId w:val="4"/>
+        </w:numPr>
+      </w:pPr>
+      <w:r>
+        <w:t>Send current coordinates to server</w:t>
+      </w:r>
+    </w:p>
+    <w:p>
+      <w:pPr>
+        <w:pStyle w:val="ListParagraph"/>
+        <w:numPr>
+          <w:ilvl w:val="2"/>
+          <w:numId w:val="4"/>
+        </w:numPr>
+      </w:pPr>
+      <w:r>
+        <w:t>Use user-specified ports</w:t>
+      </w:r>
+    </w:p>
+    <w:p>
+      <w:pPr>
+        <w:pStyle w:val="ListParagraph"/>
+        <w:numPr>
+          <w:ilvl w:val="2"/>
+          <w:numId w:val="4"/>
+        </w:numPr>
+      </w:pPr>
+      <w:r>
+        <w:t>Use user-specified IP</w:t>
+      </w:r>
+    </w:p>
+    <w:p>
+      <w:pPr>
+        <w:pStyle w:val="ListParagraph"/>
+        <w:numPr>
+          <w:ilvl w:val="2"/>
+          <w:numId w:val="4"/>
+        </w:numPr>
+      </w:pPr>
+      <w:r>
+        <w:t>Send updates periodically</w:t>
+      </w:r>
+    </w:p>
+    <w:p>
+      <w:pPr>
+        <w:pStyle w:val="ListParagraph"/>
+        <w:numPr>
+          <w:ilvl w:val="0"/>
+          <w:numId w:val="4"/>
+        </w:numPr>
+      </w:pPr>
+      <w:r>
+        <w:t>Develop a Linux server</w:t>
+      </w:r>
+    </w:p>
+    <w:p>
+      <w:pPr>
+        <w:pStyle w:val="ListParagraph"/>
+        <w:numPr>
+          <w:ilvl w:val="1"/>
+          <w:numId w:val="4"/>
+        </w:numPr>
+      </w:pPr>
+      <w:r>
+        <w:t>Use the Apache web server</w:t>
+      </w:r>
+    </w:p>
+    <w:p>
+      <w:pPr>
+        <w:pStyle w:val="ListParagraph"/>
+        <w:numPr>
+          <w:ilvl w:val="1"/>
+          <w:numId w:val="4"/>
+        </w:numPr>
+      </w:pPr>
+      <w:r>
+        <w:t>Receive client coordinates</w:t>
+      </w:r>
+    </w:p>
+    <w:p>
+      <w:pPr>
+        <w:pStyle w:val="ListParagraph"/>
+        <w:numPr>
+          <w:ilvl w:val="1"/>
+          <w:numId w:val="4"/>
+        </w:numPr>
+      </w:pPr>
+      <w:r>
+        <w:t>Save coordinates to a browser-friendly file</w:t>
+      </w:r>
+    </w:p>
+    <w:p>
+      <w:pPr>
+        <w:pStyle w:val="ListParagraph"/>
+        <w:numPr>
+          <w:ilvl w:val="2"/>
+          <w:numId w:val="4"/>
+        </w:numPr>
+      </w:pPr>
+      <w:r>
+        <w:t>Display coordinate-received time</w:t>
+      </w:r>
+    </w:p>
+    <w:p>
+      <w:pPr>
+        <w:pStyle w:val="ListParagraph"/>
+        <w:numPr>
+          <w:ilvl w:val="2"/>
+          <w:numId w:val="4"/>
+        </w:numPr>
+      </w:pPr>
+      <w:r>
+        <w:t>Display IP and name of client</w:t>
+      </w:r>
+    </w:p>
+    <w:p>
+      <w:pPr>
+        <w:pStyle w:val="ListParagraph"/>
+        <w:numPr>
+          <w:ilvl w:val="2"/>
+          <w:numId w:val="4"/>
+        </w:numPr>
+      </w:pPr>
+      <w:r>
+        <w:t>Display latitude and longitude of client</w:t>
+      </w:r>
+    </w:p>
+    <w:p>
+      <w:pPr>
+        <w:pStyle w:val="ListParagraph"/>
+        <w:numPr>
+          <w:ilvl w:val="1"/>
+          <w:numId w:val="4"/>
+        </w:numPr>
+      </w:pPr>
+      <w:r>
+        <w:t>Read the file and plot the coordinates</w:t>
+      </w:r>
+    </w:p>
+    <w:p>
+      <w:pPr>
+        <w:pStyle w:val="ListParagraph"/>
+        <w:numPr>
+          <w:ilvl w:val="2"/>
+          <w:numId w:val="4"/>
+        </w:numPr>
+      </w:pPr>
+      <w:r>
+        <w:t>Use Google Maps API</w:t>
+      </w:r>
+    </w:p>
+    <w:p>
+      <w:pPr>
+        <w:pStyle w:val="ListParagraph"/>
+        <w:numPr>
+          <w:ilvl w:val="2"/>
+          <w:numId w:val="4"/>
+        </w:numPr>
+      </w:pPr>
+      <w:r>
+        <w:t>Generate a file in Apache default directory</w:t>
+      </w:r>
+    </w:p>
+    <w:p>
+      <w:pPr>
+        <w:pStyle w:val="ListParagraph"/>
+        <w:numPr>
+          <w:ilvl w:val="3"/>
+          <w:numId w:val="4"/>
+        </w:numPr>
+      </w:pPr>
+      <w:r>
+        <w:t>Viewable in a web browser</w:t>
+      </w:r>
+    </w:p>
+    <w:p>
+      <w:pPr>
+        <w:pStyle w:val="ListParagraph"/>
+        <w:numPr>
+          <w:ilvl w:val="1"/>
+          <w:numId w:val="4"/>
+        </w:numPr>
+      </w:pPr>
+      <w:r>
+        <w:t>Default webpage must use password authentication</w:t>
+      </w:r>
+    </w:p>
+    <w:p>
+      <w:pPr>
+        <w:pStyle w:val="ListParagraph"/>
+        <w:numPr>
+          <w:ilvl w:val="0"/>
+          <w:numId w:val="4"/>
+        </w:numPr>
+      </w:pPr>
+      <w:r>
+        <w:t>Design work</w:t>
+      </w:r>
+    </w:p>
+    <w:p>
+      <w:pPr>
+        <w:pStyle w:val="ListParagraph"/>
+        <w:numPr>
+          <w:ilvl w:val="0"/>
+          <w:numId w:val="4"/>
+        </w:numPr>
+      </w:pPr>
+      <w:r>
+        <w:t>Manifest File</w:t>
+      </w:r>
+    </w:p>
+    <w:p>
+      <w:pPr>
+        <w:pStyle w:val="ListParagraph"/>
+        <w:numPr>
+          <w:ilvl w:val="1"/>
+          <w:numId w:val="4"/>
+        </w:numPr>
+      </w:pPr>
+      <w:r>
+        <w:t>List of all submission contents</w:t>
+      </w:r>
+    </w:p>
+    <w:p>
+      <w:pPr>
+        <w:pStyle w:val="ListParagraph"/>
+        <w:numPr>
+          <w:ilvl w:val="0"/>
+          <w:numId w:val="4"/>
+        </w:numPr>
+      </w:pPr>
+      <w:r>
+        <w:t>Readme</w:t>
+      </w:r>
+    </w:p>
+    <w:p>
+      <w:pPr>
+        <w:pStyle w:val="ListParagraph"/>
+        <w:numPr>
+          <w:ilvl w:val="1"/>
+          <w:numId w:val="4"/>
+        </w:numPr>
+      </w:pPr>
+      <w:r>
+        <w:t>Outline of all components</w:t>
+      </w:r>
+    </w:p>
+    <w:p>
+      <w:pPr>
+        <w:pStyle w:val="ListParagraph"/>
+        <w:numPr>
+          <w:ilvl w:val="1"/>
+          <w:numId w:val="4"/>
+        </w:numPr>
+      </w:pPr>
+      <w:r>
+        <w:t>How to build all parts of the project</w:t>
+      </w:r>
+    </w:p>
+    <w:p>
+      <w:pPr>
+        <w:pStyle w:val="ListParagraph"/>
+        <w:numPr>
+          <w:ilvl w:val="0"/>
+          <w:numId w:val="4"/>
+        </w:numPr>
+      </w:pPr>
+      <w:r>
+        <w:t>User Document</w:t>
+      </w:r>
+    </w:p>
+    <w:p>
+      <w:pPr>
+        <w:pStyle w:val="ListParagraph"/>
+        <w:numPr>
+          <w:ilvl w:val="0"/>
+          <w:numId w:val="4"/>
+        </w:numPr>
+      </w:pPr>
+      <w:r>
+        <w:t>Test Document</w:t>
+      </w:r>
+    </w:p>
+    <w:p/>
     <w:p>
       <w:pPr>
         <w:rPr>
@@ -586,6 +902,7 @@
           <w:szCs w:val="36"/>
         </w:rPr>
       </w:pPr>
+      <w:bookmarkStart w:id="1" w:name="_Toc411875592"/>
       <w:r>
         <w:br w:type="page"/>
       </w:r>
@@ -594,7 +911,6 @@
       <w:pPr>
         <w:pStyle w:val="Heading1"/>
       </w:pPr>
-      <w:bookmarkStart w:id="1" w:name="_Toc411875592"/>
       <w:r>
         <w:lastRenderedPageBreak/>
         <w:t>State Flow Diagram</w:t>
@@ -631,10 +947,26 @@
     <w:p/>
     <w:p>
       <w:pPr>
+        <w:rPr>
+          <w:rFonts w:asciiTheme="majorHAnsi" w:eastAsiaTheme="majorEastAsia" w:hAnsiTheme="majorHAnsi" w:cstheme="majorBidi"/>
+          <w:color w:val="580A09" w:themeColor="accent1" w:themeShade="80"/>
+          <w:sz w:val="36"/>
+          <w:szCs w:val="36"/>
+        </w:rPr>
+      </w:pPr>
+      <w:bookmarkStart w:id="3" w:name="_Toc411875594"/>
+      <w:r>
+        <w:br w:type="page"/>
+      </w:r>
+    </w:p>
+    <w:p>
+      <w:pPr>
         <w:pStyle w:val="Heading1"/>
       </w:pPr>
-      <w:bookmarkStart w:id="3" w:name="_Toc411875594"/>
-      <w:r>
+      <w:bookmarkStart w:id="4" w:name="_GoBack"/>
+      <w:bookmarkEnd w:id="4"/>
+      <w:r>
+        <w:lastRenderedPageBreak/>
         <w:t>Client Pseudo-Code</w:t>
       </w:r>
       <w:bookmarkEnd w:id="3"/>
@@ -646,8 +978,6 @@
           <w:rFonts w:ascii="Courier New" w:hAnsi="Courier New" w:cs="Courier New"/>
         </w:rPr>
       </w:pPr>
-      <w:bookmarkStart w:id="4" w:name="_GoBack"/>
-      <w:bookmarkEnd w:id="4"/>
     </w:p>
     <w:sectPr>
       <w:pgSz w:w="12240" w:h="15840"/>
@@ -978,6 +1308,119 @@
       </w:pPr>
     </w:lvl>
   </w:abstractNum>
+  <w:abstractNum w:abstractNumId="3">
+    <w:nsid w:val="66C44693"/>
+    <w:multiLevelType w:val="hybridMultilevel"/>
+    <w:tmpl w:val="4B3A569E"/>
+    <w:lvl w:ilvl="0" w:tplc="10090001">
+      <w:start w:val="1"/>
+      <w:numFmt w:val="bullet"/>
+      <w:lvlText w:val=""/>
+      <w:lvlJc w:val="left"/>
+      <w:pPr>
+        <w:ind w:left="720" w:hanging="360"/>
+      </w:pPr>
+      <w:rPr>
+        <w:rFonts w:ascii="Symbol" w:hAnsi="Symbol" w:hint="default"/>
+      </w:rPr>
+    </w:lvl>
+    <w:lvl w:ilvl="1" w:tplc="10090003">
+      <w:start w:val="1"/>
+      <w:numFmt w:val="bullet"/>
+      <w:lvlText w:val="o"/>
+      <w:lvlJc w:val="left"/>
+      <w:pPr>
+        <w:ind w:left="1440" w:hanging="360"/>
+      </w:pPr>
+      <w:rPr>
+        <w:rFonts w:ascii="Courier New" w:hAnsi="Courier New" w:cs="Courier New" w:hint="default"/>
+      </w:rPr>
+    </w:lvl>
+    <w:lvl w:ilvl="2" w:tplc="10090005">
+      <w:start w:val="1"/>
+      <w:numFmt w:val="bullet"/>
+      <w:lvlText w:val=""/>
+      <w:lvlJc w:val="left"/>
+      <w:pPr>
+        <w:ind w:left="2160" w:hanging="360"/>
+      </w:pPr>
+      <w:rPr>
+        <w:rFonts w:ascii="Wingdings" w:hAnsi="Wingdings" w:hint="default"/>
+      </w:rPr>
+    </w:lvl>
+    <w:lvl w:ilvl="3" w:tplc="10090001">
+      <w:start w:val="1"/>
+      <w:numFmt w:val="bullet"/>
+      <w:lvlText w:val=""/>
+      <w:lvlJc w:val="left"/>
+      <w:pPr>
+        <w:ind w:left="2880" w:hanging="360"/>
+      </w:pPr>
+      <w:rPr>
+        <w:rFonts w:ascii="Symbol" w:hAnsi="Symbol" w:hint="default"/>
+      </w:rPr>
+    </w:lvl>
+    <w:lvl w:ilvl="4" w:tplc="10090003" w:tentative="1">
+      <w:start w:val="1"/>
+      <w:numFmt w:val="bullet"/>
+      <w:lvlText w:val="o"/>
+      <w:lvlJc w:val="left"/>
+      <w:pPr>
+        <w:ind w:left="3600" w:hanging="360"/>
+      </w:pPr>
+      <w:rPr>
+        <w:rFonts w:ascii="Courier New" w:hAnsi="Courier New" w:cs="Courier New" w:hint="default"/>
+      </w:rPr>
+    </w:lvl>
+    <w:lvl w:ilvl="5" w:tplc="10090005" w:tentative="1">
+      <w:start w:val="1"/>
+      <w:numFmt w:val="bullet"/>
+      <w:lvlText w:val=""/>
+      <w:lvlJc w:val="left"/>
+      <w:pPr>
+        <w:ind w:left="4320" w:hanging="360"/>
+      </w:pPr>
+      <w:rPr>
+        <w:rFonts w:ascii="Wingdings" w:hAnsi="Wingdings" w:hint="default"/>
+      </w:rPr>
+    </w:lvl>
+    <w:lvl w:ilvl="6" w:tplc="10090001" w:tentative="1">
+      <w:start w:val="1"/>
+      <w:numFmt w:val="bullet"/>
+      <w:lvlText w:val=""/>
+      <w:lvlJc w:val="left"/>
+      <w:pPr>
+        <w:ind w:left="5040" w:hanging="360"/>
+      </w:pPr>
+      <w:rPr>
+        <w:rFonts w:ascii="Symbol" w:hAnsi="Symbol" w:hint="default"/>
+      </w:rPr>
+    </w:lvl>
+    <w:lvl w:ilvl="7" w:tplc="10090003" w:tentative="1">
+      <w:start w:val="1"/>
+      <w:numFmt w:val="bullet"/>
+      <w:lvlText w:val="o"/>
+      <w:lvlJc w:val="left"/>
+      <w:pPr>
+        <w:ind w:left="5760" w:hanging="360"/>
+      </w:pPr>
+      <w:rPr>
+        <w:rFonts w:ascii="Courier New" w:hAnsi="Courier New" w:cs="Courier New" w:hint="default"/>
+      </w:rPr>
+    </w:lvl>
+    <w:lvl w:ilvl="8" w:tplc="10090005" w:tentative="1">
+      <w:start w:val="1"/>
+      <w:numFmt w:val="bullet"/>
+      <w:lvlText w:val=""/>
+      <w:lvlJc w:val="left"/>
+      <w:pPr>
+        <w:ind w:left="6480" w:hanging="360"/>
+      </w:pPr>
+      <w:rPr>
+        <w:rFonts w:ascii="Wingdings" w:hAnsi="Wingdings" w:hint="default"/>
+      </w:rPr>
+    </w:lvl>
+  </w:abstractNum>
   <w:num w:numId="1">
     <w:abstractNumId w:val="1"/>
   </w:num>
@@ -986,6 +1429,9 @@
   </w:num>
   <w:num w:numId="3">
     <w:abstractNumId w:val="2"/>
+  </w:num>
+  <w:num w:numId="4">
+    <w:abstractNumId w:val="3"/>
   </w:num>
 </w:numbering>
 </file>
@@ -2556,7 +3002,7 @@
 </file>
 
 <file path=customXml/itemProps2.xml><?xml version="1.0" encoding="utf-8"?>
-<ds:datastoreItem xmlns:ds="http://schemas.openxmlformats.org/officeDocument/2006/customXml" ds:itemID="{4692E15E-A491-4DF3-A286-0AD65FFFF67B}">
+<ds:datastoreItem xmlns:ds="http://schemas.openxmlformats.org/officeDocument/2006/customXml" ds:itemID="{69D5FF4E-790D-465E-91B9-F5FCCF6A0FBA}">
   <ds:schemaRefs>
     <ds:schemaRef ds:uri="http://schemas.openxmlformats.org/officeDocument/2006/bibliography"/>
   </ds:schemaRefs>

</xml_diff>

<commit_message>
Added starting pseudo code, updated requirements, added rough folder.
</commit_message>
<xml_diff>
--- a/Design and Testing/Design Document.docx
+++ b/Design and Testing/Design Document.docx
@@ -59,30 +59,8 @@
                               <w:rPr>
                                 <w:color w:val="FFFFFF" w:themeColor="background1"/>
                               </w:rPr>
-                              <w:t xml:space="preserve"> – Melvin </w:t>
+                              <w:t xml:space="preserve"> – Melvin Loho – Jonathan Chu – Joel Mabbott</w:t>
                             </w:r>
-                            <w:proofErr w:type="spellStart"/>
-                            <w:r>
-                              <w:rPr>
-                                <w:color w:val="FFFFFF" w:themeColor="background1"/>
-                              </w:rPr>
-                              <w:t>Loho</w:t>
-                            </w:r>
-                            <w:proofErr w:type="spellEnd"/>
-                            <w:r>
-                              <w:rPr>
-                                <w:color w:val="FFFFFF" w:themeColor="background1"/>
-                              </w:rPr>
-                              <w:t xml:space="preserve"> – Jonathan Chu – Joel </w:t>
-                            </w:r>
-                            <w:proofErr w:type="spellStart"/>
-                            <w:r>
-                              <w:rPr>
-                                <w:color w:val="FFFFFF" w:themeColor="background1"/>
-                              </w:rPr>
-                              <w:t>Mabbott</w:t>
-                            </w:r>
-                            <w:proofErr w:type="spellEnd"/>
                           </w:p>
                         </w:sdtContent>
                       </w:sdt>
@@ -740,48 +718,29 @@
       <w:pPr>
         <w:pStyle w:val="ListParagraph"/>
         <w:numPr>
-          <w:ilvl w:val="1"/>
-          <w:numId w:val="4"/>
-        </w:numPr>
-      </w:pPr>
-      <w:r>
-        <w:t>Read the file and plot the coordinates</w:t>
-      </w:r>
-    </w:p>
-    <w:p>
-      <w:pPr>
-        <w:pStyle w:val="ListParagraph"/>
-        <w:numPr>
           <w:ilvl w:val="2"/>
           <w:numId w:val="4"/>
         </w:numPr>
       </w:pPr>
       <w:r>
-        <w:t>Use Google Maps API</w:t>
+        <w:t>Save to Apache default directory</w:t>
+      </w:r>
+      <w:bookmarkStart w:id="1" w:name="_GoBack"/>
+      <w:bookmarkEnd w:id="1"/>
+      <w:r>
+        <w:t xml:space="preserve"> </w:t>
       </w:r>
     </w:p>
     <w:p>
       <w:pPr>
         <w:pStyle w:val="ListParagraph"/>
         <w:numPr>
-          <w:ilvl w:val="2"/>
+          <w:ilvl w:val="0"/>
           <w:numId w:val="4"/>
         </w:numPr>
       </w:pPr>
       <w:r>
-        <w:t>Generate a file in Apache default directory</w:t>
-      </w:r>
-    </w:p>
-    <w:p>
-      <w:pPr>
-        <w:pStyle w:val="ListParagraph"/>
-        <w:numPr>
-          <w:ilvl w:val="3"/>
-          <w:numId w:val="4"/>
-        </w:numPr>
-      </w:pPr>
-      <w:r>
-        <w:t>Viewable in a web browser</w:t>
+        <w:t>Develop a website</w:t>
       </w:r>
     </w:p>
     <w:p>
@@ -793,7 +752,31 @@
         </w:numPr>
       </w:pPr>
       <w:r>
-        <w:t>Default webpage must use password authentication</w:t>
+        <w:t>Password protected</w:t>
+      </w:r>
+    </w:p>
+    <w:p>
+      <w:pPr>
+        <w:pStyle w:val="ListParagraph"/>
+        <w:numPr>
+          <w:ilvl w:val="1"/>
+          <w:numId w:val="4"/>
+        </w:numPr>
+      </w:pPr>
+      <w:r>
+        <w:t>Load a file of coordinates</w:t>
+      </w:r>
+    </w:p>
+    <w:p>
+      <w:pPr>
+        <w:pStyle w:val="ListParagraph"/>
+        <w:numPr>
+          <w:ilvl w:val="1"/>
+          <w:numId w:val="4"/>
+        </w:numPr>
+      </w:pPr>
+      <w:r>
+        <w:t>Plot coordinates on a Google Map</w:t>
       </w:r>
     </w:p>
     <w:p>
@@ -902,7 +885,7 @@
           <w:szCs w:val="36"/>
         </w:rPr>
       </w:pPr>
-      <w:bookmarkStart w:id="1" w:name="_Toc411875592"/>
+      <w:bookmarkStart w:id="2" w:name="_Toc411875592"/>
       <w:r>
         <w:br w:type="page"/>
       </w:r>
@@ -918,7 +901,7 @@
       <w:r>
         <w:t>s</w:t>
       </w:r>
-      <w:bookmarkEnd w:id="1"/>
+      <w:bookmarkEnd w:id="2"/>
     </w:p>
     <w:p>
       <w:pPr>
@@ -934,7 +917,7 @@
       <w:pPr>
         <w:pStyle w:val="Heading1"/>
       </w:pPr>
-      <w:bookmarkStart w:id="2" w:name="_Toc411875593"/>
+      <w:bookmarkStart w:id="3" w:name="_Toc411875593"/>
       <w:r>
         <w:lastRenderedPageBreak/>
         <w:t xml:space="preserve">Server </w:t>
@@ -942,7 +925,7 @@
       <w:r>
         <w:t>Pseudo-Code</w:t>
       </w:r>
-      <w:bookmarkEnd w:id="2"/>
+      <w:bookmarkEnd w:id="3"/>
     </w:p>
     <w:p/>
     <w:p>
@@ -954,7 +937,7 @@
           <w:szCs w:val="36"/>
         </w:rPr>
       </w:pPr>
-      <w:bookmarkStart w:id="3" w:name="_Toc411875594"/>
+      <w:bookmarkStart w:id="4" w:name="_Toc411875594"/>
       <w:r>
         <w:br w:type="page"/>
       </w:r>
@@ -963,13 +946,11 @@
       <w:pPr>
         <w:pStyle w:val="Heading1"/>
       </w:pPr>
-      <w:bookmarkStart w:id="4" w:name="_GoBack"/>
-      <w:bookmarkEnd w:id="4"/>
       <w:r>
         <w:lastRenderedPageBreak/>
         <w:t>Client Pseudo-Code</w:t>
       </w:r>
-      <w:bookmarkEnd w:id="3"/>
+      <w:bookmarkEnd w:id="4"/>
     </w:p>
     <w:p>
       <w:pPr>
@@ -3002,7 +2983,7 @@
 </file>
 
 <file path=customXml/itemProps2.xml><?xml version="1.0" encoding="utf-8"?>
-<ds:datastoreItem xmlns:ds="http://schemas.openxmlformats.org/officeDocument/2006/customXml" ds:itemID="{69D5FF4E-790D-465E-91B9-F5FCCF6A0FBA}">
+<ds:datastoreItem xmlns:ds="http://schemas.openxmlformats.org/officeDocument/2006/customXml" ds:itemID="{69A9FFFA-551A-4FF1-8B7C-124CB22C716D}">
   <ds:schemaRefs>
     <ds:schemaRef ds:uri="http://schemas.openxmlformats.org/officeDocument/2006/bibliography"/>
   </ds:schemaRefs>

</xml_diff>